<commit_message>
added appendix (solution to warm-up)and made minor changes to warm-up activity
</commit_message>
<xml_diff>
--- a/ECE532_P1_warmup_activity.docx
+++ b/ECE532_P1_warmup_activity.docx
@@ -137,12 +137,7 @@
         <w:t>K-means algorithm</w:t>
       </w:r>
       <w:r>
-        <w:t>: clusters are forme</w:t>
-      </w:r>
-      <w:bookmarkStart w:id="0" w:name="_GoBack"/>
-      <w:bookmarkEnd w:id="0"/>
-      <w:r>
-        <w:t>d by partitioning the data points based upon their closeness to each cluster centroid.</w:t>
+        <w:t>: clusters are formed by partitioning the data points based upon their closeness to each cluster centroid.</w:t>
       </w:r>
     </w:p>
     <w:p>
@@ -413,19 +408,32 @@
         <w:pStyle w:val="Caption"/>
         <w:ind w:left="1440"/>
       </w:pPr>
-      <w:bookmarkStart w:id="1" w:name="_Ref26964040"/>
+      <w:bookmarkStart w:id="0" w:name="_Ref26964040"/>
       <w:r>
         <w:t xml:space="preserve">Figure </w:t>
       </w:r>
-      <w:fldSimple w:instr=" SEQ Figure \* ARABIC ">
-        <w:r>
-          <w:rPr>
-            <w:noProof/>
-          </w:rPr>
-          <w:t>1</w:t>
-        </w:r>
-      </w:fldSimple>
-      <w:bookmarkEnd w:id="1"/>
+      <w:r>
+        <w:fldChar w:fldCharType="begin"/>
+      </w:r>
+      <w:r>
+        <w:instrText xml:space="preserve"> SEQ Figure \* ARABIC </w:instrText>
+      </w:r>
+      <w:r>
+        <w:fldChar w:fldCharType="separate"/>
+      </w:r>
+      <w:r>
+        <w:rPr>
+          <w:noProof/>
+        </w:rPr>
+        <w:t>1</w:t>
+      </w:r>
+      <w:r>
+        <w:rPr>
+          <w:noProof/>
+        </w:rPr>
+        <w:fldChar w:fldCharType="end"/>
+      </w:r>
+      <w:bookmarkEnd w:id="0"/>
       <w:r>
         <w:t>: 100 random points in 3 distinct</w:t>
       </w:r>
@@ -488,7 +496,12 @@
         <w:t>c</w:t>
       </w:r>
       <w:r>
-        <w:t>entroids” button several times. The randomly selected centroids will be marked with a black “x”.</w:t>
+        <w:t>entroids” button several times. The ran</w:t>
+      </w:r>
+      <w:bookmarkStart w:id="1" w:name="_GoBack"/>
+      <w:bookmarkEnd w:id="1"/>
+      <w:r>
+        <w:t>domly selected centroids will be marked with a black “x”.</w:t>
       </w:r>
     </w:p>
     <w:p>
@@ -504,7 +517,13 @@
         <w:t>Ar</w:t>
       </w:r>
       <w:r>
-        <w:t xml:space="preserve">e the randomly selected centroids necessarily distributed appropriately </w:t>
+        <w:t xml:space="preserve">e the randomly selected centroids necessarily </w:t>
+      </w:r>
+      <w:r>
+        <w:t xml:space="preserve">evenly </w:t>
+      </w:r>
+      <w:r>
+        <w:t xml:space="preserve">distributed </w:t>
       </w:r>
       <w:r>
         <w:t>among the</w:t>
@@ -1386,7 +1405,13 @@
           <w:rPr>
             <w:rFonts w:ascii="Cambria Math" w:hAnsi="Cambria Math"/>
           </w:rPr>
-          <m:t>ε=1.5</m:t>
+          <m:t>ε=1.</m:t>
+        </m:r>
+        <m:r>
+          <w:rPr>
+            <w:rFonts w:ascii="Cambria Math" w:hAnsi="Cambria Math"/>
+          </w:rPr>
+          <m:t>0</m:t>
         </m:r>
       </m:oMath>
       <w:r>
@@ -1413,7 +1438,19 @@
           <w:rPr>
             <w:rFonts w:ascii="Cambria Math" w:hAnsi="Cambria Math"/>
           </w:rPr>
-          <m:t>ε=3.5</m:t>
+          <m:t>ε=</m:t>
+        </m:r>
+        <m:r>
+          <w:rPr>
+            <w:rFonts w:ascii="Cambria Math" w:hAnsi="Cambria Math"/>
+          </w:rPr>
+          <m:t>4</m:t>
+        </m:r>
+        <m:r>
+          <w:rPr>
+            <w:rFonts w:ascii="Cambria Math" w:hAnsi="Cambria Math"/>
+          </w:rPr>
+          <m:t>.5</m:t>
         </m:r>
       </m:oMath>
       <w:r>
@@ -3085,7 +3122,7 @@
 </file>
 
 <file path=customXml/itemProps1.xml><?xml version="1.0" encoding="utf-8"?>
-<ds:datastoreItem xmlns:ds="http://schemas.openxmlformats.org/officeDocument/2006/customXml" ds:itemID="{DAE8F3D0-A5AB-4C89-8D81-9A391F878923}">
+<ds:datastoreItem xmlns:ds="http://schemas.openxmlformats.org/officeDocument/2006/customXml" ds:itemID="{F38FE177-8FC3-4057-B1A2-A73B945F888F}">
   <ds:schemaRefs>
     <ds:schemaRef ds:uri="http://schemas.openxmlformats.org/officeDocument/2006/bibliography"/>
   </ds:schemaRefs>

</xml_diff>